<commit_message>
Updated minutes and added the ones for today (13/03).
Added Discord documentation to the minutes and added the new minutes from today's meeting.
</commit_message>
<xml_diff>
--- a/Management/Meeting Minutes/Meeting Minutes - Week 2.2 - 06.02.docx
+++ b/Management/Meeting Minutes/Meeting Minutes - Week 2.2 - 06.02.docx
@@ -1,6 +1,6 @@
 
 <file path=word/document.xml><?xml version="1.0" encoding="utf-8"?>
-<w:document xmlns:wpc="http://schemas.microsoft.com/office/word/2010/wordprocessingCanvas" xmlns:cx="http://schemas.microsoft.com/office/drawing/2014/chartex" xmlns:cx1="http://schemas.microsoft.com/office/drawing/2015/9/8/chartex" xmlns:cx2="http://schemas.microsoft.com/office/drawing/2015/10/21/chartex" xmlns:cx3="http://schemas.microsoft.com/office/drawing/2016/5/9/chartex" xmlns:cx4="http://schemas.microsoft.com/office/drawing/2016/5/10/chartex" xmlns:cx5="http://schemas.microsoft.com/office/drawing/2016/5/11/chartex" xmlns:cx6="http://schemas.microsoft.com/office/drawing/2016/5/12/chartex" xmlns:cx7="http://schemas.microsoft.com/office/drawing/2016/5/13/chartex" xmlns:cx8="http://schemas.microsoft.com/office/drawing/2016/5/14/chartex" xmlns:mc="http://schemas.openxmlformats.org/markup-compatibility/2006" xmlns:aink="http://schemas.microsoft.com/office/drawing/2016/ink" xmlns:am3d="http://schemas.microsoft.com/office/drawing/2017/model3d" xmlns:o="urn:schemas-microsoft-com:office:office" xmlns:r="http://schemas.openxmlformats.org/officeDocument/2006/relationships" xmlns:m="http://schemas.openxmlformats.org/officeDocument/2006/math" xmlns:v="urn:schemas-microsoft-com:vml" xmlns:wp14="http://schemas.microsoft.com/office/word/2010/wordprocessingDrawing" xmlns:wp="http://schemas.openxmlformats.org/drawingml/2006/wordprocessingDrawing" xmlns:w10="urn:schemas-microsoft-com:office:word" xmlns:w="http://schemas.openxmlformats.org/wordprocessingml/2006/main" xmlns:w14="http://schemas.microsoft.com/office/word/2010/wordml" xmlns:w15="http://schemas.microsoft.com/office/word/2012/wordml" xmlns:w16cid="http://schemas.microsoft.com/office/word/2016/wordml/cid" xmlns:w16se="http://schemas.microsoft.com/office/word/2015/wordml/symex" xmlns:wpg="http://schemas.microsoft.com/office/word/2010/wordprocessingGroup" xmlns:wpi="http://schemas.microsoft.com/office/word/2010/wordprocessingInk" xmlns:wne="http://schemas.microsoft.com/office/word/2006/wordml" xmlns:wps="http://schemas.microsoft.com/office/word/2010/wordprocessingShape" mc:Ignorable="w14 w15 w16se w16cid wp14">
+<w:document xmlns:wpc="http://schemas.microsoft.com/office/word/2010/wordprocessingCanvas" xmlns:cx="http://schemas.microsoft.com/office/drawing/2014/chartex" xmlns:mc="http://schemas.openxmlformats.org/markup-compatibility/2006" xmlns:o="urn:schemas-microsoft-com:office:office" xmlns:r="http://schemas.openxmlformats.org/officeDocument/2006/relationships" xmlns:m="http://schemas.openxmlformats.org/officeDocument/2006/math" xmlns:v="urn:schemas-microsoft-com:vml" xmlns:wp14="http://schemas.microsoft.com/office/word/2010/wordprocessingDrawing" xmlns:wp="http://schemas.openxmlformats.org/drawingml/2006/wordprocessingDrawing" xmlns:w10="urn:schemas-microsoft-com:office:word" xmlns:w="http://schemas.openxmlformats.org/wordprocessingml/2006/main" xmlns:w14="http://schemas.microsoft.com/office/word/2010/wordml" xmlns:w15="http://schemas.microsoft.com/office/word/2012/wordml" xmlns:w16se="http://schemas.microsoft.com/office/word/2015/wordml/symex" xmlns:wpg="http://schemas.microsoft.com/office/word/2010/wordprocessingGroup" xmlns:wpi="http://schemas.microsoft.com/office/word/2010/wordprocessingInk" xmlns:wne="http://schemas.microsoft.com/office/word/2006/wordml" xmlns:wps="http://schemas.microsoft.com/office/word/2010/wordprocessingShape" mc:Ignorable="w14 w15 w16se wp14">
   <w:body>
     <w:p>
       <w:pPr>
@@ -47,126 +47,168 @@
         <w:t>eeting:</w:t>
       </w:r>
       <w:r>
+        <w:t xml:space="preserve"> 6/02/2019</w:t>
+      </w:r>
+    </w:p>
+    <w:p>
+      <w:r>
+        <w:rPr>
+          <w:b/>
+        </w:rPr>
+        <w:t xml:space="preserve">Time of </w:t>
+      </w:r>
+      <w:r>
+        <w:rPr>
+          <w:b/>
+        </w:rPr>
+        <w:t>m</w:t>
+      </w:r>
+      <w:r>
+        <w:rPr>
+          <w:b/>
+        </w:rPr>
+        <w:t>eetin</w:t>
+      </w:r>
+      <w:r>
+        <w:t>g:</w:t>
+      </w:r>
+      <w:r>
+        <w:t xml:space="preserve"> 10:00 AM</w:t>
+      </w:r>
+    </w:p>
+    <w:p>
+      <w:r>
+        <w:rPr>
+          <w:b/>
+        </w:rPr>
+        <w:t>Attendees</w:t>
+      </w:r>
+      <w:r>
+        <w:t>:</w:t>
+      </w:r>
+      <w:r>
         <w:t xml:space="preserve"> </w:t>
       </w:r>
-      <w:bookmarkStart w:id="0" w:name="_GoBack"/>
-      <w:bookmarkEnd w:id="0"/>
-      <w:r>
-        <w:t>6/02/2019</w:t>
-      </w:r>
-    </w:p>
-    <w:p>
-      <w:r>
-        <w:rPr>
-          <w:b/>
-        </w:rPr>
-        <w:t xml:space="preserve">Time of </w:t>
-      </w:r>
-      <w:r>
-        <w:rPr>
-          <w:b/>
-        </w:rPr>
-        <w:t>m</w:t>
-      </w:r>
-      <w:r>
-        <w:rPr>
-          <w:b/>
-        </w:rPr>
-        <w:t>eetin</w:t>
-      </w:r>
-      <w:r>
-        <w:t>g:</w:t>
-      </w:r>
-      <w:r>
-        <w:t xml:space="preserve"> 10:00 AM</w:t>
-      </w:r>
-    </w:p>
-    <w:p>
-      <w:r>
-        <w:rPr>
-          <w:b/>
-        </w:rPr>
-        <w:t>Attendees</w:t>
-      </w:r>
-      <w:r>
+      <w:proofErr w:type="spellStart"/>
+      <w:r>
+        <w:t>Dragos</w:t>
+      </w:r>
+      <w:proofErr w:type="spellEnd"/>
+      <w:r>
+        <w:t xml:space="preserve"> </w:t>
+      </w:r>
+      <w:proofErr w:type="spellStart"/>
+      <w:r>
+        <w:t>Liche</w:t>
+      </w:r>
+      <w:proofErr w:type="spellEnd"/>
+      <w:r>
+        <w:t xml:space="preserve">, </w:t>
+      </w:r>
+      <w:proofErr w:type="spellStart"/>
+      <w:r>
+        <w:t>Dawid</w:t>
+      </w:r>
+      <w:proofErr w:type="spellEnd"/>
+      <w:r>
+        <w:t xml:space="preserve"> </w:t>
+      </w:r>
+      <w:proofErr w:type="spellStart"/>
+      <w:r>
+        <w:t>Hojka</w:t>
+      </w:r>
+      <w:proofErr w:type="spellEnd"/>
+      <w:r>
+        <w:t xml:space="preserve">, Anthony </w:t>
+      </w:r>
+      <w:proofErr w:type="spellStart"/>
+      <w:r>
+        <w:t>Skipwith</w:t>
+      </w:r>
+      <w:proofErr w:type="spellEnd"/>
+      <w:r>
+        <w:t xml:space="preserve"> and Alex Butler</w:t>
+      </w:r>
+    </w:p>
+    <w:p>
+      <w:pPr>
+        <w:rPr>
+          <w:b/>
+          <w:sz w:val="24"/>
+        </w:rPr>
+      </w:pPr>
+      <w:r>
+        <w:rPr>
+          <w:b/>
+          <w:sz w:val="24"/>
+        </w:rPr>
+        <w:t>Post-mortem</w:t>
+      </w:r>
+      <w:r>
+        <w:rPr>
+          <w:b/>
+          <w:sz w:val="24"/>
+        </w:rPr>
+        <w:t xml:space="preserve"> of previous week</w:t>
+      </w:r>
+      <w:r>
+        <w:rPr>
+          <w:b/>
+          <w:sz w:val="24"/>
+        </w:rPr>
         <w:t>:</w:t>
       </w:r>
-      <w:r>
-        <w:t xml:space="preserve"> Dragos </w:t>
-      </w:r>
-      <w:proofErr w:type="spellStart"/>
-      <w:r>
-        <w:t>Liche</w:t>
-      </w:r>
-      <w:proofErr w:type="spellEnd"/>
-      <w:r>
-        <w:t xml:space="preserve">, Dawid Hojka, Anthony </w:t>
-      </w:r>
-      <w:proofErr w:type="spellStart"/>
-      <w:r>
-        <w:t>Skipwith</w:t>
-      </w:r>
-      <w:proofErr w:type="spellEnd"/>
-      <w:r>
-        <w:t xml:space="preserve"> and Alex Butler</w:t>
-      </w:r>
-    </w:p>
-    <w:p>
-      <w:pPr>
-        <w:rPr>
-          <w:b/>
-          <w:sz w:val="24"/>
-        </w:rPr>
-      </w:pPr>
-      <w:r>
-        <w:rPr>
-          <w:b/>
-          <w:sz w:val="24"/>
-        </w:rPr>
-        <w:t>Post-mortem</w:t>
-      </w:r>
-      <w:r>
-        <w:rPr>
-          <w:b/>
-          <w:sz w:val="24"/>
-        </w:rPr>
-        <w:t xml:space="preserve"> of previous week</w:t>
-      </w:r>
-      <w:r>
-        <w:rPr>
-          <w:b/>
-          <w:sz w:val="24"/>
+    </w:p>
+    <w:p>
+      <w:r>
+        <w:rPr>
+          <w:b/>
+        </w:rPr>
+        <w:t>What went we</w:t>
+      </w:r>
+      <w:r>
+        <w:rPr>
+          <w:b/>
+        </w:rPr>
+        <w:t>ll</w:t>
+      </w:r>
+      <w:r>
+        <w:rPr>
+          <w:b/>
         </w:rPr>
         <w:t>:</w:t>
       </w:r>
-    </w:p>
-    <w:p>
-      <w:r>
-        <w:rPr>
-          <w:b/>
-        </w:rPr>
-        <w:t>What went we</w:t>
-      </w:r>
-      <w:r>
-        <w:rPr>
-          <w:b/>
-        </w:rPr>
-        <w:t>ll</w:t>
-      </w:r>
-      <w:r>
-        <w:rPr>
-          <w:b/>
-        </w:rPr>
+      <w:r>
+        <w:t xml:space="preserve">  </w:t>
+      </w:r>
+      <w:r>
+        <w:t>The overall aim of the last sprint was to come up with ideas for the game, so that we could start working on it the following sprint. Since during the last meeting (2.1 – February 4</w:t>
+      </w:r>
+      <w:r>
+        <w:rPr>
+          <w:vertAlign w:val="superscript"/>
+        </w:rPr>
+        <w:t>th</w:t>
+      </w:r>
+      <w:r>
+        <w:t xml:space="preserve">) we haven’t decided on what game we will do, we tasked ourselves with coming up with few more possible ideas. Everyone did complete the tasks on time, and we were able to thoroughly discuss the ideas everyone came up with during today’s meeting and as such we succeeded at determining what kind of game we want to pursue.  We did also gain a new member today, Alex Butler, which should be very helpful in the long run. </w:t>
+      </w:r>
+    </w:p>
+    <w:p>
+      <w:r>
+        <w:rPr>
+          <w:b/>
+        </w:rPr>
+        <w:t>What went badly</w:t>
+      </w:r>
+      <w:r>
         <w:t>:</w:t>
       </w:r>
       <w:r>
-        <w:t xml:space="preserve">  </w:t>
-      </w:r>
-      <w:r>
-        <w:t xml:space="preserve">The overall aim of the last sprint was to come up with ideas for the game, so that we could start working on it the following sprint. </w:t>
-      </w:r>
-      <w:r>
-        <w:t>Since during the last meeting (2.1 – February 4</w:t>
+        <w:t xml:space="preserve"> </w:t>
+      </w:r>
+      <w:r>
+        <w:t>Since the last meeting (2.1 – February 4</w:t>
       </w:r>
       <w:r>
         <w:rPr>
@@ -175,24 +217,16 @@
         <w:t>th</w:t>
       </w:r>
       <w:r>
-        <w:t xml:space="preserve">) we haven’t decided on what game we will do, we tasked ourselves with coming up with few more possible ideas. Everyone did complete the tasks on time, and we were able to thoroughly discuss the ideas everyone came up with during today’s meeting and as such we succeeded at determining what kind of game we want to pursue.  We did also gain a new member today, Alex Butler, which should be very helpful in the long run. </w:t>
-      </w:r>
-    </w:p>
-    <w:p>
-      <w:r>
-        <w:rPr>
-          <w:b/>
-        </w:rPr>
-        <w:t>What went badly</w:t>
-      </w:r>
-      <w:r>
-        <w:t>:</w:t>
-      </w:r>
-      <w:r>
-        <w:t xml:space="preserve"> </w:t>
-      </w:r>
-      <w:r>
-        <w:t>Since the last meeting (2.1 – February 4</w:t>
+        <w:t xml:space="preserve">), nothing bad happened. As mentioned in the previous </w:t>
+      </w:r>
+      <w:r>
+        <w:t>minutes</w:t>
+      </w:r>
+      <w:r>
+        <w:t>,</w:t>
+      </w:r>
+      <w:r>
+        <w:t xml:space="preserve"> we did have an issue of not committing stuff to GitHub and logging work on JIRA in time, however it seems to not be an issue anymore, since everyone knows how to use it now. However, we should have probably documented on JIRA the fact that we were going to think of more ideas after the Monday meeting (2.1 – February 4</w:t>
       </w:r>
       <w:r>
         <w:rPr>
@@ -201,24 +235,6 @@
         <w:t>th</w:t>
       </w:r>
       <w:r>
-        <w:t xml:space="preserve">), nothing bad happened. As mentioned in the previous </w:t>
-      </w:r>
-      <w:r>
-        <w:t>minutes</w:t>
-      </w:r>
-      <w:r>
-        <w:t>,</w:t>
-      </w:r>
-      <w:r>
-        <w:t xml:space="preserve"> we did have an issue of not committing stuff to GitHub and logging work on JIRA in time, however it seems to not be an issue anymore, since everyone knows how to use it now. However, we should have probably documented on JIRA the fact that we were going to think of more ideas after the Monday meeting (2.1 – February 4</w:t>
-      </w:r>
-      <w:r>
-        <w:rPr>
-          <w:vertAlign w:val="superscript"/>
-        </w:rPr>
-        <w:t>th</w:t>
-      </w:r>
-      <w:r>
         <w:t xml:space="preserve">), since it was a task, but we didn’t, and that’s something we will try to avoid in the future. </w:t>
       </w:r>
     </w:p>
@@ -252,8 +268,16 @@
         <w:rPr>
           <w:b/>
         </w:rPr>
-        <w:t>Individual work completed:-</w:t>
-      </w:r>
+        <w:t xml:space="preserve">Individual work </w:t>
+      </w:r>
+      <w:proofErr w:type="gramStart"/>
+      <w:r>
+        <w:rPr>
+          <w:b/>
+        </w:rPr>
+        <w:t>completed:-</w:t>
+      </w:r>
+      <w:proofErr w:type="gramEnd"/>
     </w:p>
     <w:p>
       <w:pPr>
@@ -312,10 +336,7 @@
         <w:t>F</w:t>
       </w:r>
       <w:r>
-        <w:t>illed out the brief outline form with some ideas.</w:t>
-      </w:r>
-      <w:r>
-        <w:t xml:space="preserve"> He also took time setting up the GitHub for the team. </w:t>
+        <w:t xml:space="preserve">illed out the brief outline form with some ideas. He also took time setting up the GitHub for the team. </w:t>
       </w:r>
     </w:p>
     <w:p>
@@ -400,12 +421,28 @@
           <w:b/>
           <w:sz w:val="24"/>
         </w:rPr>
-        <w:t>im of the current weeks sprint</w:t>
-      </w:r>
-      <w:r>
-        <w:rPr>
+        <w:t xml:space="preserve">im of the current </w:t>
+      </w:r>
+      <w:proofErr w:type="gramStart"/>
+      <w:r>
+        <w:rPr>
+          <w:b/>
           <w:sz w:val="24"/>
         </w:rPr>
+        <w:t>weeks</w:t>
+      </w:r>
+      <w:proofErr w:type="gramEnd"/>
+      <w:r>
+        <w:rPr>
+          <w:b/>
+          <w:sz w:val="24"/>
+        </w:rPr>
+        <w:t xml:space="preserve"> sprint</w:t>
+      </w:r>
+      <w:r>
+        <w:rPr>
+          <w:sz w:val="24"/>
+        </w:rPr>
         <w:t xml:space="preserve"> </w:t>
       </w:r>
     </w:p>
@@ -456,8 +493,16 @@
           <w:b/>
         </w:rPr>
         <w:lastRenderedPageBreak/>
-        <w:t>Tasks for the current week:-</w:t>
-      </w:r>
+        <w:t xml:space="preserve">Tasks for the current </w:t>
+      </w:r>
+      <w:proofErr w:type="gramStart"/>
+      <w:r>
+        <w:rPr>
+          <w:b/>
+        </w:rPr>
+        <w:t>week:-</w:t>
+      </w:r>
+      <w:proofErr w:type="gramEnd"/>
     </w:p>
     <w:p>
       <w:pPr>
@@ -534,7 +579,15 @@
         <w:t xml:space="preserve">: </w:t>
       </w:r>
       <w:r>
-        <w:t xml:space="preserve">The main task for Anthony this sprint is to set up the first-person shooter Unity project that we will use to develop the game later. Therefore get a basic character movement and aiming system. Along with that his other goal is to research how to </w:t>
+        <w:t xml:space="preserve">The main task for Anthony this sprint is to set up the first-person shooter Unity project that we will use to develop the game later. </w:t>
+      </w:r>
+      <w:proofErr w:type="gramStart"/>
+      <w:r>
+        <w:t>Therefore</w:t>
+      </w:r>
+      <w:proofErr w:type="gramEnd"/>
+      <w:r>
+        <w:t xml:space="preserve"> get a basic character movement and aiming system. Along with that his other goal is to research how to </w:t>
       </w:r>
       <w:r>
         <w:t xml:space="preserve">program the pseudo-random </w:t>
@@ -653,7 +706,114 @@
         <w:t xml:space="preserve"> Hojka</w:t>
       </w:r>
     </w:p>
-    <w:p/>
+    <w:p>
+      <w:pPr>
+        <w:rPr>
+          <w:b/>
+        </w:rPr>
+      </w:pPr>
+      <w:r>
+        <w:rPr>
+          <w:b/>
+        </w:rPr>
+        <w:lastRenderedPageBreak/>
+        <w:t>Discord Discussion Documentation:</w:t>
+      </w:r>
+      <w:r>
+        <w:rPr>
+          <w:noProof/>
+          <w:lang w:eastAsia="en-GB"/>
+        </w:rPr>
+        <w:drawing>
+          <wp:inline distT="0" distB="0" distL="0" distR="0" wp14:anchorId="79E89F9D" wp14:editId="22AADAC3">
+            <wp:extent cx="5731510" cy="2720975"/>
+            <wp:effectExtent l="19050" t="19050" r="21590" b="22225"/>
+            <wp:docPr id="1" name="Picture 1"/>
+            <wp:cNvGraphicFramePr>
+              <a:graphicFrameLocks xmlns:a="http://schemas.openxmlformats.org/drawingml/2006/main" noChangeAspect="1"/>
+            </wp:cNvGraphicFramePr>
+            <a:graphic xmlns:a="http://schemas.openxmlformats.org/drawingml/2006/main">
+              <a:graphicData uri="http://schemas.openxmlformats.org/drawingml/2006/picture">
+                <pic:pic xmlns:pic="http://schemas.openxmlformats.org/drawingml/2006/picture">
+                  <pic:nvPicPr>
+                    <pic:cNvPr id="1" name=""/>
+                    <pic:cNvPicPr/>
+                  </pic:nvPicPr>
+                  <pic:blipFill>
+                    <a:blip r:embed="rId5"/>
+                    <a:stretch>
+                      <a:fillRect/>
+                    </a:stretch>
+                  </pic:blipFill>
+                  <pic:spPr>
+                    <a:xfrm>
+                      <a:off x="0" y="0"/>
+                      <a:ext cx="5731510" cy="2720975"/>
+                    </a:xfrm>
+                    <a:prstGeom prst="rect">
+                      <a:avLst/>
+                    </a:prstGeom>
+                    <a:ln>
+                      <a:solidFill>
+                        <a:schemeClr val="tx1"/>
+                      </a:solidFill>
+                    </a:ln>
+                  </pic:spPr>
+                </pic:pic>
+              </a:graphicData>
+            </a:graphic>
+          </wp:inline>
+        </w:drawing>
+      </w:r>
+      <w:bookmarkStart w:id="0" w:name="_GoBack"/>
+      <w:r>
+        <w:rPr>
+          <w:noProof/>
+          <w:lang w:eastAsia="en-GB"/>
+        </w:rPr>
+        <w:drawing>
+          <wp:inline distT="0" distB="0" distL="0" distR="0" wp14:anchorId="7662734B" wp14:editId="1930A44E">
+            <wp:extent cx="5731510" cy="5315585"/>
+            <wp:effectExtent l="19050" t="19050" r="21590" b="18415"/>
+            <wp:docPr id="3" name="Picture 3"/>
+            <wp:cNvGraphicFramePr>
+              <a:graphicFrameLocks xmlns:a="http://schemas.openxmlformats.org/drawingml/2006/main" noChangeAspect="1"/>
+            </wp:cNvGraphicFramePr>
+            <a:graphic xmlns:a="http://schemas.openxmlformats.org/drawingml/2006/main">
+              <a:graphicData uri="http://schemas.openxmlformats.org/drawingml/2006/picture">
+                <pic:pic xmlns:pic="http://schemas.openxmlformats.org/drawingml/2006/picture">
+                  <pic:nvPicPr>
+                    <pic:cNvPr id="1" name=""/>
+                    <pic:cNvPicPr/>
+                  </pic:nvPicPr>
+                  <pic:blipFill>
+                    <a:blip r:embed="rId6"/>
+                    <a:stretch>
+                      <a:fillRect/>
+                    </a:stretch>
+                  </pic:blipFill>
+                  <pic:spPr>
+                    <a:xfrm>
+                      <a:off x="0" y="0"/>
+                      <a:ext cx="5731510" cy="5315585"/>
+                    </a:xfrm>
+                    <a:prstGeom prst="rect">
+                      <a:avLst/>
+                    </a:prstGeom>
+                    <a:ln>
+                      <a:solidFill>
+                        <a:schemeClr val="tx1"/>
+                      </a:solidFill>
+                    </a:ln>
+                  </pic:spPr>
+                </pic:pic>
+              </a:graphicData>
+            </a:graphic>
+          </wp:inline>
+        </w:drawing>
+      </w:r>
+      <w:bookmarkEnd w:id="0"/>
+    </w:p>
     <w:sectPr>
       <w:pgSz w:w="11906" w:h="16838"/>
       <w:pgMar w:top="1440" w:right="1440" w:bottom="1440" w:left="1440" w:header="708" w:footer="708" w:gutter="0"/>
@@ -665,7 +825,7 @@
 </file>
 
 <file path=word/numbering.xml><?xml version="1.0" encoding="utf-8"?>
-<w:numbering xmlns:wpc="http://schemas.microsoft.com/office/word/2010/wordprocessingCanvas" xmlns:cx="http://schemas.microsoft.com/office/drawing/2014/chartex" xmlns:cx1="http://schemas.microsoft.com/office/drawing/2015/9/8/chartex" xmlns:cx2="http://schemas.microsoft.com/office/drawing/2015/10/21/chartex" xmlns:cx3="http://schemas.microsoft.com/office/drawing/2016/5/9/chartex" xmlns:cx4="http://schemas.microsoft.com/office/drawing/2016/5/10/chartex" xmlns:cx5="http://schemas.microsoft.com/office/drawing/2016/5/11/chartex" xmlns:cx6="http://schemas.microsoft.com/office/drawing/2016/5/12/chartex" xmlns:cx7="http://schemas.microsoft.com/office/drawing/2016/5/13/chartex" xmlns:cx8="http://schemas.microsoft.com/office/drawing/2016/5/14/chartex" xmlns:mc="http://schemas.openxmlformats.org/markup-compatibility/2006" xmlns:aink="http://schemas.microsoft.com/office/drawing/2016/ink" xmlns:am3d="http://schemas.microsoft.com/office/drawing/2017/model3d" xmlns:o="urn:schemas-microsoft-com:office:office" xmlns:r="http://schemas.openxmlformats.org/officeDocument/2006/relationships" xmlns:m="http://schemas.openxmlformats.org/officeDocument/2006/math" xmlns:v="urn:schemas-microsoft-com:vml" xmlns:wp14="http://schemas.microsoft.com/office/word/2010/wordprocessingDrawing" xmlns:wp="http://schemas.openxmlformats.org/drawingml/2006/wordprocessingDrawing" xmlns:w10="urn:schemas-microsoft-com:office:word" xmlns:w="http://schemas.openxmlformats.org/wordprocessingml/2006/main" xmlns:w14="http://schemas.microsoft.com/office/word/2010/wordml" xmlns:w15="http://schemas.microsoft.com/office/word/2012/wordml" xmlns:w16cid="http://schemas.microsoft.com/office/word/2016/wordml/cid" xmlns:w16se="http://schemas.microsoft.com/office/word/2015/wordml/symex" xmlns:wpg="http://schemas.microsoft.com/office/word/2010/wordprocessingGroup" xmlns:wpi="http://schemas.microsoft.com/office/word/2010/wordprocessingInk" xmlns:wne="http://schemas.microsoft.com/office/word/2006/wordml" xmlns:wps="http://schemas.microsoft.com/office/word/2010/wordprocessingShape" mc:Ignorable="w14 w15 w16se w16cid wp14">
+<w:numbering xmlns:wpc="http://schemas.microsoft.com/office/word/2010/wordprocessingCanvas" xmlns:cx="http://schemas.microsoft.com/office/drawing/2014/chartex" xmlns:mc="http://schemas.openxmlformats.org/markup-compatibility/2006" xmlns:o="urn:schemas-microsoft-com:office:office" xmlns:r="http://schemas.openxmlformats.org/officeDocument/2006/relationships" xmlns:m="http://schemas.openxmlformats.org/officeDocument/2006/math" xmlns:v="urn:schemas-microsoft-com:vml" xmlns:wp14="http://schemas.microsoft.com/office/word/2010/wordprocessingDrawing" xmlns:wp="http://schemas.openxmlformats.org/drawingml/2006/wordprocessingDrawing" xmlns:w10="urn:schemas-microsoft-com:office:word" xmlns:w="http://schemas.openxmlformats.org/wordprocessingml/2006/main" xmlns:w14="http://schemas.microsoft.com/office/word/2010/wordml" xmlns:w15="http://schemas.microsoft.com/office/word/2012/wordml" xmlns:w16se="http://schemas.microsoft.com/office/word/2015/wordml/symex" xmlns:wpg="http://schemas.microsoft.com/office/word/2010/wordprocessingGroup" xmlns:wpi="http://schemas.microsoft.com/office/word/2010/wordprocessingInk" xmlns:wne="http://schemas.microsoft.com/office/word/2006/wordml" xmlns:wps="http://schemas.microsoft.com/office/word/2010/wordprocessingShape" mc:Ignorable="w14 w15 w16se wp14">
   <w:abstractNum w:abstractNumId="0" w15:restartNumberingAfterBreak="0">
     <w:nsid w:val="68A72845"/>
     <w:multiLevelType w:val="hybridMultilevel"/>
@@ -785,7 +945,7 @@
 </file>
 
 <file path=word/styles.xml><?xml version="1.0" encoding="utf-8"?>
-<w:styles xmlns:mc="http://schemas.openxmlformats.org/markup-compatibility/2006" xmlns:r="http://schemas.openxmlformats.org/officeDocument/2006/relationships" xmlns:w="http://schemas.openxmlformats.org/wordprocessingml/2006/main" xmlns:w14="http://schemas.microsoft.com/office/word/2010/wordml" xmlns:w15="http://schemas.microsoft.com/office/word/2012/wordml" xmlns:w16cid="http://schemas.microsoft.com/office/word/2016/wordml/cid" xmlns:w16se="http://schemas.microsoft.com/office/word/2015/wordml/symex" mc:Ignorable="w14 w15 w16se w16cid">
+<w:styles xmlns:mc="http://schemas.openxmlformats.org/markup-compatibility/2006" xmlns:r="http://schemas.openxmlformats.org/officeDocument/2006/relationships" xmlns:w="http://schemas.openxmlformats.org/wordprocessingml/2006/main" xmlns:w14="http://schemas.microsoft.com/office/word/2010/wordml" xmlns:w15="http://schemas.microsoft.com/office/word/2012/wordml" xmlns:w16se="http://schemas.microsoft.com/office/word/2015/wordml/symex" mc:Ignorable="w14 w15 w16se">
   <w:docDefaults>
     <w:rPrDefault>
       <w:rPr>
@@ -801,7 +961,7 @@
       </w:pPr>
     </w:pPrDefault>
   </w:docDefaults>
-  <w:latentStyles w:defLockedState="0" w:defUIPriority="99" w:defSemiHidden="0" w:defUnhideWhenUsed="0" w:defQFormat="0" w:count="375">
+  <w:latentStyles w:defLockedState="0" w:defUIPriority="99" w:defSemiHidden="0" w:defUnhideWhenUsed="0" w:defQFormat="0" w:count="371">
     <w:lsdException w:name="Normal" w:uiPriority="0" w:qFormat="1"/>
     <w:lsdException w:name="heading 1" w:uiPriority="9" w:qFormat="1"/>
     <w:lsdException w:name="heading 2" w:semiHidden="1" w:uiPriority="9" w:unhideWhenUsed="1" w:qFormat="1"/>
@@ -956,7 +1116,7 @@
     <w:lsdException w:name="Table Web 2" w:semiHidden="1" w:unhideWhenUsed="1"/>
     <w:lsdException w:name="Table Web 3" w:semiHidden="1" w:unhideWhenUsed="1"/>
     <w:lsdException w:name="Balloon Text" w:semiHidden="1" w:unhideWhenUsed="1"/>
-    <w:lsdException w:name="Table Grid" w:semiHidden="1" w:uiPriority="59" w:unhideWhenUsed="1"/>
+    <w:lsdException w:name="Table Grid" w:uiPriority="59"/>
     <w:lsdException w:name="Table Theme" w:semiHidden="1" w:unhideWhenUsed="1"/>
     <w:lsdException w:name="Placeholder Text" w:semiHidden="1"/>
     <w:lsdException w:name="No Spacing" w:uiPriority="1" w:qFormat="1"/>
@@ -1173,10 +1333,6 @@
     <w:lsdException w:name="List Table 5 Dark Accent 6" w:uiPriority="50"/>
     <w:lsdException w:name="List Table 6 Colorful Accent 6" w:uiPriority="51"/>
     <w:lsdException w:name="List Table 7 Colorful Accent 6" w:uiPriority="52"/>
-    <w:lsdException w:name="Mention" w:semiHidden="1" w:unhideWhenUsed="1"/>
-    <w:lsdException w:name="Smart Hyperlink" w:semiHidden="1" w:unhideWhenUsed="1"/>
-    <w:lsdException w:name="Hashtag" w:semiHidden="1" w:unhideWhenUsed="1"/>
-    <w:lsdException w:name="Unresolved Mention" w:semiHidden="1" w:unhideWhenUsed="1"/>
   </w:latentStyles>
   <w:style w:type="paragraph" w:default="1" w:styleId="Normal">
     <w:name w:val="Normal"/>

</xml_diff>